<commit_message>
adding notes to hw1 and convert to pdf
</commit_message>
<xml_diff>
--- a/Homeworks/HW01/PM591_HW1.docx
+++ b/Homeworks/HW01/PM591_HW1.docx
@@ -1,6 +1,6 @@
 
 <file path=word/document.xml><?xml version="1.0" encoding="utf-8"?>
-<w:document xmlns:wpc="http://schemas.microsoft.com/office/word/2010/wordprocessingCanvas" xmlns:cx="http://schemas.microsoft.com/office/drawing/2014/chartex" xmlns:cx1="http://schemas.microsoft.com/office/drawing/2015/9/8/chartex" xmlns:cx2="http://schemas.microsoft.com/office/drawing/2015/10/21/chartex" xmlns:cx3="http://schemas.microsoft.com/office/drawing/2016/5/9/chartex" xmlns:cx4="http://schemas.microsoft.com/office/drawing/2016/5/10/chartex" xmlns:cx5="http://schemas.microsoft.com/office/drawing/2016/5/11/chartex" xmlns:cx6="http://schemas.microsoft.com/office/drawing/2016/5/12/chartex" xmlns:cx7="http://schemas.microsoft.com/office/drawing/2016/5/13/chartex" xmlns:cx8="http://schemas.microsoft.com/office/drawing/2016/5/14/chartex" xmlns:mc="http://schemas.openxmlformats.org/markup-compatibility/2006" xmlns:aink="http://schemas.microsoft.com/office/drawing/2016/ink" xmlns:am3d="http://schemas.microsoft.com/office/drawing/2017/model3d" xmlns:o="urn:schemas-microsoft-com:office:office" xmlns:oel="http://schemas.microsoft.com/office/2019/extlst" xmlns:r="http://schemas.openxmlformats.org/officeDocument/2006/relationships" xmlns:m="http://schemas.openxmlformats.org/officeDocument/2006/math" xmlns:v="urn:schemas-microsoft-com:vml" xmlns:wp14="http://schemas.microsoft.com/office/word/2010/wordprocessingDrawing" xmlns:wp="http://schemas.openxmlformats.org/drawingml/2006/wordprocessingDrawing" xmlns:w10="urn:schemas-microsoft-com:office:word" xmlns:w="http://schemas.openxmlformats.org/wordprocessingml/2006/main" xmlns:w14="http://schemas.microsoft.com/office/word/2010/wordml" xmlns:w15="http://schemas.microsoft.com/office/word/2012/wordml" xmlns:w16cex="http://schemas.microsoft.com/office/word/2018/wordml/cex" xmlns:w16cid="http://schemas.microsoft.com/office/word/2016/wordml/cid" xmlns:w16="http://schemas.microsoft.com/office/word/2018/wordml" xmlns:w16sdtdh="http://schemas.microsoft.com/office/word/2020/wordml/sdtdatahash" xmlns:w16se="http://schemas.microsoft.com/office/word/2015/wordml/symex" xmlns:wpg="http://schemas.microsoft.com/office/word/2010/wordprocessingGroup" xmlns:wpi="http://schemas.microsoft.com/office/word/2010/wordprocessingInk" xmlns:wne="http://schemas.microsoft.com/office/word/2006/wordml" xmlns:wps="http://schemas.microsoft.com/office/word/2010/wordprocessingShape" mc:Ignorable="w14 w15 w16se w16cid w16 w16cex w16sdtdh wp14">
+<w:document xmlns:wpc="http://schemas.microsoft.com/office/word/2010/wordprocessingCanvas" xmlns:cx="http://schemas.microsoft.com/office/drawing/2014/chartex" xmlns:cx1="http://schemas.microsoft.com/office/drawing/2015/9/8/chartex" xmlns:cx2="http://schemas.microsoft.com/office/drawing/2015/10/21/chartex" xmlns:cx3="http://schemas.microsoft.com/office/drawing/2016/5/9/chartex" xmlns:cx4="http://schemas.microsoft.com/office/drawing/2016/5/10/chartex" xmlns:cx5="http://schemas.microsoft.com/office/drawing/2016/5/11/chartex" xmlns:cx6="http://schemas.microsoft.com/office/drawing/2016/5/12/chartex" xmlns:cx7="http://schemas.microsoft.com/office/drawing/2016/5/13/chartex" xmlns:cx8="http://schemas.microsoft.com/office/drawing/2016/5/14/chartex" xmlns:mc="http://schemas.openxmlformats.org/markup-compatibility/2006" xmlns:aink="http://schemas.microsoft.com/office/drawing/2016/ink" xmlns:am3d="http://schemas.microsoft.com/office/drawing/2017/model3d" xmlns:o="urn:schemas-microsoft-com:office:office" xmlns:r="http://schemas.openxmlformats.org/officeDocument/2006/relationships" xmlns:m="http://schemas.openxmlformats.org/officeDocument/2006/math" xmlns:v="urn:schemas-microsoft-com:vml" xmlns:wp14="http://schemas.microsoft.com/office/word/2010/wordprocessingDrawing" xmlns:wp="http://schemas.openxmlformats.org/drawingml/2006/wordprocessingDrawing" xmlns:w10="urn:schemas-microsoft-com:office:word" xmlns:w="http://schemas.openxmlformats.org/wordprocessingml/2006/main" xmlns:w14="http://schemas.microsoft.com/office/word/2010/wordml" xmlns:w15="http://schemas.microsoft.com/office/word/2012/wordml" xmlns:w16cex="http://schemas.microsoft.com/office/word/2018/wordml/cex" xmlns:w16cid="http://schemas.microsoft.com/office/word/2016/wordml/cid" xmlns:w16="http://schemas.microsoft.com/office/word/2018/wordml" xmlns:w16se="http://schemas.microsoft.com/office/word/2015/wordml/symex" xmlns:wpg="http://schemas.microsoft.com/office/word/2010/wordprocessingGroup" xmlns:wpi="http://schemas.microsoft.com/office/word/2010/wordprocessingInk" xmlns:wne="http://schemas.microsoft.com/office/word/2006/wordml" xmlns:wps="http://schemas.microsoft.com/office/word/2010/wordprocessingShape" mc:Ignorable="w14 w15 w16se w16cid w16 w16cex wp14">
   <w:body>
     <w:tbl>
       <w:tblPr>
@@ -1875,9 +1875,75 @@
       <w:pPr>
         <w:rPr>
           <w:rFonts w:ascii="Calibri" w:eastAsia="Times New Roman" w:hAnsi="Calibri" w:cs="Calibri"/>
-          <w:color w:val="000000"/>
-        </w:rPr>
-      </w:pPr>
+          <w:color w:val="FF0000"/>
+        </w:rPr>
+      </w:pPr>
+      <w:r>
+        <w:rPr>
+          <w:rStyle w:val="gnd-iwgdn2b"/>
+          <w:rFonts w:ascii="Consolas" w:hAnsi="Consolas"/>
+          <w:color w:val="FF0000"/>
+        </w:rPr>
+        <w:t>abs(qt(p</w:t>
+      </w:r>
+      <w:proofErr w:type="gramStart"/>
+      <w:r>
+        <w:rPr>
+          <w:rStyle w:val="gnd-iwgdn2b"/>
+          <w:rFonts w:ascii="Consolas" w:hAnsi="Consolas"/>
+          <w:color w:val="FF0000"/>
+        </w:rPr>
+        <w:t>=</w:t>
+      </w:r>
+      <w:r>
+        <w:rPr>
+          <w:rStyle w:val="gnd-iwgdn2b"/>
+          <w:rFonts w:ascii="Consolas" w:hAnsi="Consolas"/>
+          <w:color w:val="FF0000"/>
+        </w:rPr>
+        <w:t>(</w:t>
+      </w:r>
+      <w:proofErr w:type="gramEnd"/>
+      <w:r>
+        <w:rPr>
+          <w:rStyle w:val="gnd-iwgdn2b"/>
+          <w:rFonts w:ascii="Consolas" w:hAnsi="Consolas"/>
+          <w:color w:val="FF0000"/>
+        </w:rPr>
+        <w:t>1-</w:t>
+      </w:r>
+      <w:r>
+        <w:rPr>
+          <w:rStyle w:val="gnd-iwgdn2b"/>
+          <w:rFonts w:ascii="Consolas" w:hAnsi="Consolas"/>
+          <w:color w:val="FF0000"/>
+        </w:rPr>
+        <w:t>.15</w:t>
+      </w:r>
+      <w:r>
+        <w:rPr>
+          <w:rStyle w:val="gnd-iwgdn2b"/>
+          <w:rFonts w:ascii="Consolas" w:hAnsi="Consolas"/>
+          <w:color w:val="FF0000"/>
+        </w:rPr>
+        <w:t>)</w:t>
+      </w:r>
+      <w:r>
+        <w:rPr>
+          <w:rStyle w:val="gnd-iwgdn2b"/>
+          <w:rFonts w:ascii="Consolas" w:hAnsi="Consolas"/>
+          <w:color w:val="FF0000"/>
+        </w:rPr>
+        <w:t>/2, df=16))</w:t>
+      </w:r>
+      <w:r>
+        <w:rPr>
+          <w:rStyle w:val="gnd-iwgdn2b"/>
+          <w:rFonts w:ascii="Consolas" w:hAnsi="Consolas"/>
+          <w:color w:val="FF0000"/>
+        </w:rPr>
+        <w:t xml:space="preserve"> = 0.192</w:t>
+      </w:r>
     </w:p>
     <w:p>
       <w:pPr>
@@ -2081,6 +2147,8 @@
         </w:rPr>
         <w:br w:type="page"/>
       </w:r>
+      <w:bookmarkStart w:id="0" w:name="_GoBack"/>
+      <w:bookmarkEnd w:id="0"/>
     </w:p>
     <w:p>
       <w:pPr>
@@ -2408,25 +2476,7 @@
           <w:rFonts w:ascii="Consolas" w:hAnsi="Consolas"/>
           <w:color w:val="949C8B"/>
         </w:rPr>
-        <w:t xml:space="preserve">p=0.95, </w:t>
-      </w:r>
-      <w:proofErr w:type="spellStart"/>
-      <w:r>
-        <w:rPr>
-          <w:rStyle w:val="gnd-iwgdn2b"/>
-          <w:rFonts w:ascii="Consolas" w:hAnsi="Consolas"/>
-          <w:color w:val="949C8B"/>
-        </w:rPr>
-        <w:t>df</w:t>
-      </w:r>
-      <w:proofErr w:type="spellEnd"/>
-      <w:r>
-        <w:rPr>
-          <w:rStyle w:val="gnd-iwgdn2b"/>
-          <w:rFonts w:ascii="Consolas" w:hAnsi="Consolas"/>
-          <w:color w:val="949C8B"/>
-        </w:rPr>
-        <w:t>=7)</w:t>
+        <w:t>p=0.95, df=7)</w:t>
       </w:r>
     </w:p>
     <w:p>
@@ -2530,25 +2580,7 @@
           <w:rFonts w:ascii="Consolas" w:hAnsi="Consolas"/>
           <w:color w:val="949C8B"/>
         </w:rPr>
-        <w:t xml:space="preserve">q=10, </w:t>
-      </w:r>
-      <w:proofErr w:type="spellStart"/>
-      <w:r>
-        <w:rPr>
-          <w:rStyle w:val="gnd-iwgdn2b"/>
-          <w:rFonts w:ascii="Consolas" w:hAnsi="Consolas"/>
-          <w:color w:val="949C8B"/>
-        </w:rPr>
-        <w:t>df</w:t>
-      </w:r>
-      <w:proofErr w:type="spellEnd"/>
-      <w:r>
-        <w:rPr>
-          <w:rStyle w:val="gnd-iwgdn2b"/>
-          <w:rFonts w:ascii="Consolas" w:hAnsi="Consolas"/>
-          <w:color w:val="949C8B"/>
-        </w:rPr>
-        <w:t>=12)</w:t>
+        <w:t>q=10, df=12)</w:t>
       </w:r>
     </w:p>
     <w:p>
@@ -4384,8 +4416,19 @@
           <w:color w:val="FCFFE0"/>
           <w:bdr w:val="none" w:sz="0" w:space="0" w:color="auto" w:frame="1"/>
         </w:rPr>
-        <w:t xml:space="preserve">     n    pct</w:t>
-      </w:r>
+        <w:t xml:space="preserve">     n    </w:t>
+      </w:r>
+      <w:proofErr w:type="spellStart"/>
+      <w:r>
+        <w:rPr>
+          <w:rStyle w:val="gnd-iwgdh3b"/>
+          <w:rFonts w:ascii="Consolas" w:hAnsi="Consolas"/>
+          <w:color w:val="FCFFE0"/>
+          <w:bdr w:val="none" w:sz="0" w:space="0" w:color="auto" w:frame="1"/>
+        </w:rPr>
+        <w:t>pct</w:t>
+      </w:r>
+      <w:proofErr w:type="spellEnd"/>
     </w:p>
     <w:p>
       <w:pPr>
@@ -5162,8 +5205,19 @@
           <w:color w:val="FCFFE0"/>
           <w:bdr w:val="none" w:sz="0" w:space="0" w:color="auto" w:frame="1"/>
         </w:rPr>
-        <w:t xml:space="preserve">     n    pct</w:t>
-      </w:r>
+        <w:t xml:space="preserve">     n    </w:t>
+      </w:r>
+      <w:proofErr w:type="spellStart"/>
+      <w:r>
+        <w:rPr>
+          <w:rStyle w:val="gnd-iwgdh3b"/>
+          <w:rFonts w:ascii="Consolas" w:hAnsi="Consolas"/>
+          <w:color w:val="FCFFE0"/>
+          <w:bdr w:val="none" w:sz="0" w:space="0" w:color="auto" w:frame="1"/>
+        </w:rPr>
+        <w:t>pct</w:t>
+      </w:r>
+      <w:proofErr w:type="spellEnd"/>
     </w:p>
     <w:p>
       <w:pPr>
@@ -10479,6 +10533,7 @@
         </w:rPr>
         <w:t>&lt;</w:t>
       </w:r>
+      <w:proofErr w:type="spellStart"/>
       <w:proofErr w:type="gramEnd"/>
       <w:r>
         <w:rPr>
@@ -10490,7 +10545,20 @@
           <w:szCs w:val="20"/>
           <w:bdr w:val="none" w:sz="0" w:space="0" w:color="auto" w:frame="1"/>
         </w:rPr>
-        <w:t>chr&gt;</w:t>
+        <w:t>chr</w:t>
+      </w:r>
+      <w:proofErr w:type="spellEnd"/>
+      <w:r>
+        <w:rPr>
+          <w:rFonts w:ascii="Consolas" w:eastAsia="Times New Roman" w:hAnsi="Consolas" w:cs="Courier New"/>
+          <w:i/>
+          <w:iCs/>
+          <w:color w:val="FCFFE0"/>
+          <w:sz w:val="20"/>
+          <w:szCs w:val="20"/>
+          <w:bdr w:val="none" w:sz="0" w:space="0" w:color="auto" w:frame="1"/>
+        </w:rPr>
+        <w:t>&gt;</w:t>
       </w:r>
       <w:r>
         <w:rPr>
@@ -11584,29 +11652,7 @@
           <w:szCs w:val="20"/>
           <w:bdr w:val="none" w:sz="0" w:space="0" w:color="auto" w:frame="1"/>
         </w:rPr>
-        <w:t xml:space="preserve">t = 13.496, </w:t>
-      </w:r>
-      <w:proofErr w:type="spellStart"/>
-      <w:r>
-        <w:rPr>
-          <w:rFonts w:ascii="Consolas" w:eastAsia="Times New Roman" w:hAnsi="Consolas" w:cs="Courier New"/>
-          <w:color w:val="FCFFE0"/>
-          <w:sz w:val="20"/>
-          <w:szCs w:val="20"/>
-          <w:bdr w:val="none" w:sz="0" w:space="0" w:color="auto" w:frame="1"/>
-        </w:rPr>
-        <w:t>df</w:t>
-      </w:r>
-      <w:proofErr w:type="spellEnd"/>
-      <w:r>
-        <w:rPr>
-          <w:rFonts w:ascii="Consolas" w:eastAsia="Times New Roman" w:hAnsi="Consolas" w:cs="Courier New"/>
-          <w:color w:val="FCFFE0"/>
-          <w:sz w:val="20"/>
-          <w:szCs w:val="20"/>
-          <w:bdr w:val="none" w:sz="0" w:space="0" w:color="auto" w:frame="1"/>
-        </w:rPr>
-        <w:t xml:space="preserve"> = 3153, p-value &lt; 2.2e-16</w:t>
+        <w:t>t = 13.496, df = 3153, p-value &lt; 2.2e-16</w:t>
       </w:r>
     </w:p>
     <w:p>
@@ -11648,20 +11694,8 @@
           <w:szCs w:val="20"/>
           <w:bdr w:val="none" w:sz="0" w:space="0" w:color="auto" w:frame="1"/>
         </w:rPr>
-        <w:t xml:space="preserve">alternative hypothesis: true mean is not equal to </w:t>
-      </w:r>
-      <w:proofErr w:type="gramStart"/>
-      <w:r>
-        <w:rPr>
-          <w:rFonts w:ascii="Consolas" w:eastAsia="Times New Roman" w:hAnsi="Consolas" w:cs="Courier New"/>
-          <w:color w:val="FCFFE0"/>
-          <w:sz w:val="20"/>
-          <w:szCs w:val="20"/>
-          <w:bdr w:val="none" w:sz="0" w:space="0" w:color="auto" w:frame="1"/>
-        </w:rPr>
-        <w:t>125</w:t>
-      </w:r>
-      <w:proofErr w:type="gramEnd"/>
+        <w:t>alternative hypothesis: true mean is not equal to 125</w:t>
+      </w:r>
     </w:p>
     <w:p>
       <w:pPr>
@@ -11900,30 +11934,14 @@
           <w:rFonts w:ascii="Calibri" w:eastAsia="Times New Roman" w:hAnsi="Calibri" w:cs="Calibri"/>
           <w:color w:val="000000"/>
         </w:rPr>
-        <w:t xml:space="preserve">Since the p-value is &lt;&lt; 0.01, there is evidence to reject the null hypothesis that the mean SBP of individuals in the sample is not different from </w:t>
-      </w:r>
-      <w:proofErr w:type="gramStart"/>
+        <w:t>Since the p-value is &lt;&lt; 0.01, there is evidence to reject the null hypothesis that the mean SBP of individuals in the sample is not different from 125</w:t>
+      </w:r>
       <w:r>
         <w:rPr>
           <w:rFonts w:ascii="Calibri" w:eastAsia="Times New Roman" w:hAnsi="Calibri" w:cs="Calibri"/>
           <w:color w:val="000000"/>
         </w:rPr>
-        <w:t>125</w:t>
-      </w:r>
-      <w:r>
-        <w:rPr>
-          <w:rFonts w:ascii="Calibri" w:eastAsia="Times New Roman" w:hAnsi="Calibri" w:cs="Calibri"/>
-          <w:color w:val="000000"/>
-        </w:rPr>
-        <w:t>, and</w:t>
-      </w:r>
-      <w:proofErr w:type="gramEnd"/>
-      <w:r>
-        <w:rPr>
-          <w:rFonts w:ascii="Calibri" w:eastAsia="Times New Roman" w:hAnsi="Calibri" w:cs="Calibri"/>
-          <w:color w:val="000000"/>
-        </w:rPr>
-        <w:t xml:space="preserve"> accept the alternative hypothesis that the mean SBP of individuals in the sample is different from 125.</w:t>
+        <w:t>, and accept the alternative hypothesis that the mean SBP of individuals in the sample is different from 125.</w:t>
       </w:r>
     </w:p>
     <w:p>
@@ -12982,7 +13000,7 @@
           <w:szCs w:val="20"/>
           <w:bdr w:val="none" w:sz="0" w:space="0" w:color="auto" w:frame="1"/>
         </w:rPr>
-        <w:t xml:space="preserve">F = 1.13, num </w:t>
+        <w:t xml:space="preserve">F = 1.13, num df = 1651, </w:t>
       </w:r>
       <w:proofErr w:type="spellStart"/>
       <w:r>
@@ -12993,7 +13011,7 @@
           <w:szCs w:val="20"/>
           <w:bdr w:val="none" w:sz="0" w:space="0" w:color="auto" w:frame="1"/>
         </w:rPr>
-        <w:t>df</w:t>
+        <w:t>denom</w:t>
       </w:r>
       <w:proofErr w:type="spellEnd"/>
       <w:r>
@@ -13004,51 +13022,7 @@
           <w:szCs w:val="20"/>
           <w:bdr w:val="none" w:sz="0" w:space="0" w:color="auto" w:frame="1"/>
         </w:rPr>
-        <w:t xml:space="preserve"> = 1651, </w:t>
-      </w:r>
-      <w:proofErr w:type="spellStart"/>
-      <w:r>
-        <w:rPr>
-          <w:rFonts w:ascii="Consolas" w:eastAsia="Times New Roman" w:hAnsi="Consolas" w:cs="Courier New"/>
-          <w:color w:val="FCFFE0"/>
-          <w:sz w:val="20"/>
-          <w:szCs w:val="20"/>
-          <w:bdr w:val="none" w:sz="0" w:space="0" w:color="auto" w:frame="1"/>
-        </w:rPr>
-        <w:t>denom</w:t>
-      </w:r>
-      <w:proofErr w:type="spellEnd"/>
-      <w:r>
-        <w:rPr>
-          <w:rFonts w:ascii="Consolas" w:eastAsia="Times New Roman" w:hAnsi="Consolas" w:cs="Courier New"/>
-          <w:color w:val="FCFFE0"/>
-          <w:sz w:val="20"/>
-          <w:szCs w:val="20"/>
-          <w:bdr w:val="none" w:sz="0" w:space="0" w:color="auto" w:frame="1"/>
-        </w:rPr>
-        <w:t xml:space="preserve"> </w:t>
-      </w:r>
-      <w:proofErr w:type="spellStart"/>
-      <w:r>
-        <w:rPr>
-          <w:rFonts w:ascii="Consolas" w:eastAsia="Times New Roman" w:hAnsi="Consolas" w:cs="Courier New"/>
-          <w:color w:val="FCFFE0"/>
-          <w:sz w:val="20"/>
-          <w:szCs w:val="20"/>
-          <w:bdr w:val="none" w:sz="0" w:space="0" w:color="auto" w:frame="1"/>
-        </w:rPr>
-        <w:t>df</w:t>
-      </w:r>
-      <w:proofErr w:type="spellEnd"/>
-      <w:r>
-        <w:rPr>
-          <w:rFonts w:ascii="Consolas" w:eastAsia="Times New Roman" w:hAnsi="Consolas" w:cs="Courier New"/>
-          <w:color w:val="FCFFE0"/>
-          <w:sz w:val="20"/>
-          <w:szCs w:val="20"/>
-          <w:bdr w:val="none" w:sz="0" w:space="0" w:color="auto" w:frame="1"/>
-        </w:rPr>
-        <w:t xml:space="preserve"> = 1501, p-value = 0.01555</w:t>
+        <w:t xml:space="preserve"> df = 1501, p-value = 0.01555</w:t>
       </w:r>
     </w:p>
     <w:p>
@@ -18258,20 +18232,8 @@
           <w:szCs w:val="20"/>
           <w:bdr w:val="none" w:sz="0" w:space="0" w:color="auto" w:frame="1"/>
         </w:rPr>
-        <w:t xml:space="preserve">alternative hypothesis: true difference in means is not equal to </w:t>
-      </w:r>
-      <w:proofErr w:type="gramStart"/>
-      <w:r>
-        <w:rPr>
-          <w:rFonts w:ascii="Consolas" w:eastAsia="Times New Roman" w:hAnsi="Consolas" w:cs="Courier New"/>
-          <w:color w:val="FCFFE0"/>
-          <w:sz w:val="20"/>
-          <w:szCs w:val="20"/>
-          <w:bdr w:val="none" w:sz="0" w:space="0" w:color="auto" w:frame="1"/>
-        </w:rPr>
-        <w:t>0</w:t>
-      </w:r>
-      <w:proofErr w:type="gramEnd"/>
+        <w:t>alternative hypothesis: true difference in means is not equal to 0</w:t>
+      </w:r>
     </w:p>
     <w:p>
       <w:pPr>
@@ -22730,7 +22692,7 @@
 </file>
 
 <file path=word/endnotes.xml><?xml version="1.0" encoding="utf-8"?>
-<w:endnotes xmlns:wpc="http://schemas.microsoft.com/office/word/2010/wordprocessingCanvas" xmlns:cx="http://schemas.microsoft.com/office/drawing/2014/chartex" xmlns:cx1="http://schemas.microsoft.com/office/drawing/2015/9/8/chartex" xmlns:cx2="http://schemas.microsoft.com/office/drawing/2015/10/21/chartex" xmlns:cx3="http://schemas.microsoft.com/office/drawing/2016/5/9/chartex" xmlns:cx4="http://schemas.microsoft.com/office/drawing/2016/5/10/chartex" xmlns:cx5="http://schemas.microsoft.com/office/drawing/2016/5/11/chartex" xmlns:cx6="http://schemas.microsoft.com/office/drawing/2016/5/12/chartex" xmlns:cx7="http://schemas.microsoft.com/office/drawing/2016/5/13/chartex" xmlns:cx8="http://schemas.microsoft.com/office/drawing/2016/5/14/chartex" xmlns:mc="http://schemas.openxmlformats.org/markup-compatibility/2006" xmlns:aink="http://schemas.microsoft.com/office/drawing/2016/ink" xmlns:am3d="http://schemas.microsoft.com/office/drawing/2017/model3d" xmlns:o="urn:schemas-microsoft-com:office:office" xmlns:oel="http://schemas.microsoft.com/office/2019/extlst" xmlns:r="http://schemas.openxmlformats.org/officeDocument/2006/relationships" xmlns:m="http://schemas.openxmlformats.org/officeDocument/2006/math" xmlns:v="urn:schemas-microsoft-com:vml" xmlns:wp14="http://schemas.microsoft.com/office/word/2010/wordprocessingDrawing" xmlns:wp="http://schemas.openxmlformats.org/drawingml/2006/wordprocessingDrawing" xmlns:w10="urn:schemas-microsoft-com:office:word" xmlns:w="http://schemas.openxmlformats.org/wordprocessingml/2006/main" xmlns:w14="http://schemas.microsoft.com/office/word/2010/wordml" xmlns:w15="http://schemas.microsoft.com/office/word/2012/wordml" xmlns:w16cex="http://schemas.microsoft.com/office/word/2018/wordml/cex" xmlns:w16cid="http://schemas.microsoft.com/office/word/2016/wordml/cid" xmlns:w16="http://schemas.microsoft.com/office/word/2018/wordml" xmlns:w16sdtdh="http://schemas.microsoft.com/office/word/2020/wordml/sdtdatahash" xmlns:w16se="http://schemas.microsoft.com/office/word/2015/wordml/symex" xmlns:wpg="http://schemas.microsoft.com/office/word/2010/wordprocessingGroup" xmlns:wpi="http://schemas.microsoft.com/office/word/2010/wordprocessingInk" xmlns:wne="http://schemas.microsoft.com/office/word/2006/wordml" xmlns:wps="http://schemas.microsoft.com/office/word/2010/wordprocessingShape" mc:Ignorable="w14 w15 w16se w16cid w16 w16cex w16sdtdh wp14">
+<w:endnotes xmlns:wpc="http://schemas.microsoft.com/office/word/2010/wordprocessingCanvas" xmlns:cx="http://schemas.microsoft.com/office/drawing/2014/chartex" xmlns:cx1="http://schemas.microsoft.com/office/drawing/2015/9/8/chartex" xmlns:cx2="http://schemas.microsoft.com/office/drawing/2015/10/21/chartex" xmlns:cx3="http://schemas.microsoft.com/office/drawing/2016/5/9/chartex" xmlns:cx4="http://schemas.microsoft.com/office/drawing/2016/5/10/chartex" xmlns:cx5="http://schemas.microsoft.com/office/drawing/2016/5/11/chartex" xmlns:cx6="http://schemas.microsoft.com/office/drawing/2016/5/12/chartex" xmlns:cx7="http://schemas.microsoft.com/office/drawing/2016/5/13/chartex" xmlns:cx8="http://schemas.microsoft.com/office/drawing/2016/5/14/chartex" xmlns:mc="http://schemas.openxmlformats.org/markup-compatibility/2006" xmlns:aink="http://schemas.microsoft.com/office/drawing/2016/ink" xmlns:am3d="http://schemas.microsoft.com/office/drawing/2017/model3d" xmlns:o="urn:schemas-microsoft-com:office:office" xmlns:r="http://schemas.openxmlformats.org/officeDocument/2006/relationships" xmlns:m="http://schemas.openxmlformats.org/officeDocument/2006/math" xmlns:v="urn:schemas-microsoft-com:vml" xmlns:wp14="http://schemas.microsoft.com/office/word/2010/wordprocessingDrawing" xmlns:wp="http://schemas.openxmlformats.org/drawingml/2006/wordprocessingDrawing" xmlns:w10="urn:schemas-microsoft-com:office:word" xmlns:w="http://schemas.openxmlformats.org/wordprocessingml/2006/main" xmlns:w14="http://schemas.microsoft.com/office/word/2010/wordml" xmlns:w15="http://schemas.microsoft.com/office/word/2012/wordml" xmlns:w16cex="http://schemas.microsoft.com/office/word/2018/wordml/cex" xmlns:w16cid="http://schemas.microsoft.com/office/word/2016/wordml/cid" xmlns:w16="http://schemas.microsoft.com/office/word/2018/wordml" xmlns:w16se="http://schemas.microsoft.com/office/word/2015/wordml/symex" xmlns:wpg="http://schemas.microsoft.com/office/word/2010/wordprocessingGroup" xmlns:wpi="http://schemas.microsoft.com/office/word/2010/wordprocessingInk" xmlns:wne="http://schemas.microsoft.com/office/word/2006/wordml" xmlns:wps="http://schemas.microsoft.com/office/word/2010/wordprocessingShape" mc:Ignorable="w14 w15 w16se w16cid w16 w16cex wp14">
   <w:endnote w:type="separator" w:id="-1">
     <w:p>
       <w:pPr>
@@ -22755,7 +22717,7 @@
 </file>
 
 <file path=word/footer1.xml><?xml version="1.0" encoding="utf-8"?>
-<w:ftr xmlns:wpc="http://schemas.microsoft.com/office/word/2010/wordprocessingCanvas" xmlns:cx="http://schemas.microsoft.com/office/drawing/2014/chartex" xmlns:cx1="http://schemas.microsoft.com/office/drawing/2015/9/8/chartex" xmlns:cx2="http://schemas.microsoft.com/office/drawing/2015/10/21/chartex" xmlns:cx3="http://schemas.microsoft.com/office/drawing/2016/5/9/chartex" xmlns:cx4="http://schemas.microsoft.com/office/drawing/2016/5/10/chartex" xmlns:cx5="http://schemas.microsoft.com/office/drawing/2016/5/11/chartex" xmlns:cx6="http://schemas.microsoft.com/office/drawing/2016/5/12/chartex" xmlns:cx7="http://schemas.microsoft.com/office/drawing/2016/5/13/chartex" xmlns:cx8="http://schemas.microsoft.com/office/drawing/2016/5/14/chartex" xmlns:mc="http://schemas.openxmlformats.org/markup-compatibility/2006" xmlns:aink="http://schemas.microsoft.com/office/drawing/2016/ink" xmlns:am3d="http://schemas.microsoft.com/office/drawing/2017/model3d" xmlns:o="urn:schemas-microsoft-com:office:office" xmlns:oel="http://schemas.microsoft.com/office/2019/extlst" xmlns:r="http://schemas.openxmlformats.org/officeDocument/2006/relationships" xmlns:m="http://schemas.openxmlformats.org/officeDocument/2006/math" xmlns:v="urn:schemas-microsoft-com:vml" xmlns:wp14="http://schemas.microsoft.com/office/word/2010/wordprocessingDrawing" xmlns:wp="http://schemas.openxmlformats.org/drawingml/2006/wordprocessingDrawing" xmlns:w10="urn:schemas-microsoft-com:office:word" xmlns:w="http://schemas.openxmlformats.org/wordprocessingml/2006/main" xmlns:w14="http://schemas.microsoft.com/office/word/2010/wordml" xmlns:w15="http://schemas.microsoft.com/office/word/2012/wordml" xmlns:w16cex="http://schemas.microsoft.com/office/word/2018/wordml/cex" xmlns:w16cid="http://schemas.microsoft.com/office/word/2016/wordml/cid" xmlns:w16="http://schemas.microsoft.com/office/word/2018/wordml" xmlns:w16sdtdh="http://schemas.microsoft.com/office/word/2020/wordml/sdtdatahash" xmlns:w16se="http://schemas.microsoft.com/office/word/2015/wordml/symex" xmlns:wpg="http://schemas.microsoft.com/office/word/2010/wordprocessingGroup" xmlns:wpi="http://schemas.microsoft.com/office/word/2010/wordprocessingInk" xmlns:wne="http://schemas.microsoft.com/office/word/2006/wordml" xmlns:wps="http://schemas.microsoft.com/office/word/2010/wordprocessingShape" mc:Ignorable="w14 w15 w16se w16cid w16 w16cex w16sdtdh wp14">
+<w:ftr xmlns:wpc="http://schemas.microsoft.com/office/word/2010/wordprocessingCanvas" xmlns:cx="http://schemas.microsoft.com/office/drawing/2014/chartex" xmlns:cx1="http://schemas.microsoft.com/office/drawing/2015/9/8/chartex" xmlns:cx2="http://schemas.microsoft.com/office/drawing/2015/10/21/chartex" xmlns:cx3="http://schemas.microsoft.com/office/drawing/2016/5/9/chartex" xmlns:cx4="http://schemas.microsoft.com/office/drawing/2016/5/10/chartex" xmlns:cx5="http://schemas.microsoft.com/office/drawing/2016/5/11/chartex" xmlns:cx6="http://schemas.microsoft.com/office/drawing/2016/5/12/chartex" xmlns:cx7="http://schemas.microsoft.com/office/drawing/2016/5/13/chartex" xmlns:cx8="http://schemas.microsoft.com/office/drawing/2016/5/14/chartex" xmlns:mc="http://schemas.openxmlformats.org/markup-compatibility/2006" xmlns:aink="http://schemas.microsoft.com/office/drawing/2016/ink" xmlns:am3d="http://schemas.microsoft.com/office/drawing/2017/model3d" xmlns:o="urn:schemas-microsoft-com:office:office" xmlns:r="http://schemas.openxmlformats.org/officeDocument/2006/relationships" xmlns:m="http://schemas.openxmlformats.org/officeDocument/2006/math" xmlns:v="urn:schemas-microsoft-com:vml" xmlns:wp14="http://schemas.microsoft.com/office/word/2010/wordprocessingDrawing" xmlns:wp="http://schemas.openxmlformats.org/drawingml/2006/wordprocessingDrawing" xmlns:w10="urn:schemas-microsoft-com:office:word" xmlns:w="http://schemas.openxmlformats.org/wordprocessingml/2006/main" xmlns:w14="http://schemas.microsoft.com/office/word/2010/wordml" xmlns:w15="http://schemas.microsoft.com/office/word/2012/wordml" xmlns:w16cex="http://schemas.microsoft.com/office/word/2018/wordml/cex" xmlns:w16cid="http://schemas.microsoft.com/office/word/2016/wordml/cid" xmlns:w16="http://schemas.microsoft.com/office/word/2018/wordml" xmlns:w16se="http://schemas.microsoft.com/office/word/2015/wordml/symex" xmlns:wpg="http://schemas.microsoft.com/office/word/2010/wordprocessingGroup" xmlns:wpi="http://schemas.microsoft.com/office/word/2010/wordprocessingInk" xmlns:wne="http://schemas.microsoft.com/office/word/2006/wordml" xmlns:wps="http://schemas.microsoft.com/office/word/2010/wordprocessingShape" mc:Ignorable="w14 w15 w16se w16cid w16 w16cex wp14">
   <w:p>
     <w:pPr>
       <w:pStyle w:val="Footer"/>
@@ -22828,7 +22790,7 @@
             </wp:anchor>
           </w:drawing>
         </mc:Choice>
-        <mc:Fallback>
+        <mc:Fallback xmlns:w16sdtdh="http://schemas.microsoft.com/office/word/2020/wordml/sdtdatahash" xmlns:oel="http://schemas.microsoft.com/office/2019/extlst">
           <w:pict>
             <v:shapetype w14:anchorId="07D6C5EF" id="_x0000_t32" coordsize="21600,21600" o:spt="32" o:oned="t" path="m,l21600,21600e" filled="f">
               <v:path arrowok="t" fillok="f" o:connecttype="none"/>
@@ -22856,7 +22818,7 @@
 </file>
 
 <file path=word/footnotes.xml><?xml version="1.0" encoding="utf-8"?>
-<w:footnotes xmlns:wpc="http://schemas.microsoft.com/office/word/2010/wordprocessingCanvas" xmlns:cx="http://schemas.microsoft.com/office/drawing/2014/chartex" xmlns:cx1="http://schemas.microsoft.com/office/drawing/2015/9/8/chartex" xmlns:cx2="http://schemas.microsoft.com/office/drawing/2015/10/21/chartex" xmlns:cx3="http://schemas.microsoft.com/office/drawing/2016/5/9/chartex" xmlns:cx4="http://schemas.microsoft.com/office/drawing/2016/5/10/chartex" xmlns:cx5="http://schemas.microsoft.com/office/drawing/2016/5/11/chartex" xmlns:cx6="http://schemas.microsoft.com/office/drawing/2016/5/12/chartex" xmlns:cx7="http://schemas.microsoft.com/office/drawing/2016/5/13/chartex" xmlns:cx8="http://schemas.microsoft.com/office/drawing/2016/5/14/chartex" xmlns:mc="http://schemas.openxmlformats.org/markup-compatibility/2006" xmlns:aink="http://schemas.microsoft.com/office/drawing/2016/ink" xmlns:am3d="http://schemas.microsoft.com/office/drawing/2017/model3d" xmlns:o="urn:schemas-microsoft-com:office:office" xmlns:oel="http://schemas.microsoft.com/office/2019/extlst" xmlns:r="http://schemas.openxmlformats.org/officeDocument/2006/relationships" xmlns:m="http://schemas.openxmlformats.org/officeDocument/2006/math" xmlns:v="urn:schemas-microsoft-com:vml" xmlns:wp14="http://schemas.microsoft.com/office/word/2010/wordprocessingDrawing" xmlns:wp="http://schemas.openxmlformats.org/drawingml/2006/wordprocessingDrawing" xmlns:w10="urn:schemas-microsoft-com:office:word" xmlns:w="http://schemas.openxmlformats.org/wordprocessingml/2006/main" xmlns:w14="http://schemas.microsoft.com/office/word/2010/wordml" xmlns:w15="http://schemas.microsoft.com/office/word/2012/wordml" xmlns:w16cex="http://schemas.microsoft.com/office/word/2018/wordml/cex" xmlns:w16cid="http://schemas.microsoft.com/office/word/2016/wordml/cid" xmlns:w16="http://schemas.microsoft.com/office/word/2018/wordml" xmlns:w16sdtdh="http://schemas.microsoft.com/office/word/2020/wordml/sdtdatahash" xmlns:w16se="http://schemas.microsoft.com/office/word/2015/wordml/symex" xmlns:wpg="http://schemas.microsoft.com/office/word/2010/wordprocessingGroup" xmlns:wpi="http://schemas.microsoft.com/office/word/2010/wordprocessingInk" xmlns:wne="http://schemas.microsoft.com/office/word/2006/wordml" xmlns:wps="http://schemas.microsoft.com/office/word/2010/wordprocessingShape" mc:Ignorable="w14 w15 w16se w16cid w16 w16cex w16sdtdh wp14">
+<w:footnotes xmlns:wpc="http://schemas.microsoft.com/office/word/2010/wordprocessingCanvas" xmlns:cx="http://schemas.microsoft.com/office/drawing/2014/chartex" xmlns:cx1="http://schemas.microsoft.com/office/drawing/2015/9/8/chartex" xmlns:cx2="http://schemas.microsoft.com/office/drawing/2015/10/21/chartex" xmlns:cx3="http://schemas.microsoft.com/office/drawing/2016/5/9/chartex" xmlns:cx4="http://schemas.microsoft.com/office/drawing/2016/5/10/chartex" xmlns:cx5="http://schemas.microsoft.com/office/drawing/2016/5/11/chartex" xmlns:cx6="http://schemas.microsoft.com/office/drawing/2016/5/12/chartex" xmlns:cx7="http://schemas.microsoft.com/office/drawing/2016/5/13/chartex" xmlns:cx8="http://schemas.microsoft.com/office/drawing/2016/5/14/chartex" xmlns:mc="http://schemas.openxmlformats.org/markup-compatibility/2006" xmlns:aink="http://schemas.microsoft.com/office/drawing/2016/ink" xmlns:am3d="http://schemas.microsoft.com/office/drawing/2017/model3d" xmlns:o="urn:schemas-microsoft-com:office:office" xmlns:r="http://schemas.openxmlformats.org/officeDocument/2006/relationships" xmlns:m="http://schemas.openxmlformats.org/officeDocument/2006/math" xmlns:v="urn:schemas-microsoft-com:vml" xmlns:wp14="http://schemas.microsoft.com/office/word/2010/wordprocessingDrawing" xmlns:wp="http://schemas.openxmlformats.org/drawingml/2006/wordprocessingDrawing" xmlns:w10="urn:schemas-microsoft-com:office:word" xmlns:w="http://schemas.openxmlformats.org/wordprocessingml/2006/main" xmlns:w14="http://schemas.microsoft.com/office/word/2010/wordml" xmlns:w15="http://schemas.microsoft.com/office/word/2012/wordml" xmlns:w16cex="http://schemas.microsoft.com/office/word/2018/wordml/cex" xmlns:w16cid="http://schemas.microsoft.com/office/word/2016/wordml/cid" xmlns:w16="http://schemas.microsoft.com/office/word/2018/wordml" xmlns:w16se="http://schemas.microsoft.com/office/word/2015/wordml/symex" xmlns:wpg="http://schemas.microsoft.com/office/word/2010/wordprocessingGroup" xmlns:wpi="http://schemas.microsoft.com/office/word/2010/wordprocessingInk" xmlns:wne="http://schemas.microsoft.com/office/word/2006/wordml" xmlns:wps="http://schemas.microsoft.com/office/word/2010/wordprocessingShape" mc:Ignorable="w14 w15 w16se w16cid w16 w16cex wp14">
   <w:footnote w:type="separator" w:id="-1">
     <w:p>
       <w:pPr>
@@ -22881,7 +22843,7 @@
 </file>
 
 <file path=word/numbering.xml><?xml version="1.0" encoding="utf-8"?>
-<w:numbering xmlns:wpc="http://schemas.microsoft.com/office/word/2010/wordprocessingCanvas" xmlns:cx="http://schemas.microsoft.com/office/drawing/2014/chartex" xmlns:cx1="http://schemas.microsoft.com/office/drawing/2015/9/8/chartex" xmlns:cx2="http://schemas.microsoft.com/office/drawing/2015/10/21/chartex" xmlns:cx3="http://schemas.microsoft.com/office/drawing/2016/5/9/chartex" xmlns:cx4="http://schemas.microsoft.com/office/drawing/2016/5/10/chartex" xmlns:cx5="http://schemas.microsoft.com/office/drawing/2016/5/11/chartex" xmlns:cx6="http://schemas.microsoft.com/office/drawing/2016/5/12/chartex" xmlns:cx7="http://schemas.microsoft.com/office/drawing/2016/5/13/chartex" xmlns:cx8="http://schemas.microsoft.com/office/drawing/2016/5/14/chartex" xmlns:mc="http://schemas.openxmlformats.org/markup-compatibility/2006" xmlns:aink="http://schemas.microsoft.com/office/drawing/2016/ink" xmlns:am3d="http://schemas.microsoft.com/office/drawing/2017/model3d" xmlns:o="urn:schemas-microsoft-com:office:office" xmlns:oel="http://schemas.microsoft.com/office/2019/extlst" xmlns:r="http://schemas.openxmlformats.org/officeDocument/2006/relationships" xmlns:m="http://schemas.openxmlformats.org/officeDocument/2006/math" xmlns:v="urn:schemas-microsoft-com:vml" xmlns:wp14="http://schemas.microsoft.com/office/word/2010/wordprocessingDrawing" xmlns:wp="http://schemas.openxmlformats.org/drawingml/2006/wordprocessingDrawing" xmlns:w10="urn:schemas-microsoft-com:office:word" xmlns:w="http://schemas.openxmlformats.org/wordprocessingml/2006/main" xmlns:w14="http://schemas.microsoft.com/office/word/2010/wordml" xmlns:w15="http://schemas.microsoft.com/office/word/2012/wordml" xmlns:w16cex="http://schemas.microsoft.com/office/word/2018/wordml/cex" xmlns:w16cid="http://schemas.microsoft.com/office/word/2016/wordml/cid" xmlns:w16="http://schemas.microsoft.com/office/word/2018/wordml" xmlns:w16sdtdh="http://schemas.microsoft.com/office/word/2020/wordml/sdtdatahash" xmlns:w16se="http://schemas.microsoft.com/office/word/2015/wordml/symex" xmlns:wpg="http://schemas.microsoft.com/office/word/2010/wordprocessingGroup" xmlns:wpi="http://schemas.microsoft.com/office/word/2010/wordprocessingInk" xmlns:wne="http://schemas.microsoft.com/office/word/2006/wordml" xmlns:wps="http://schemas.microsoft.com/office/word/2010/wordprocessingShape" mc:Ignorable="w14 w15 w16se w16cid w16 w16cex w16sdtdh wp14">
+<w:numbering xmlns:wpc="http://schemas.microsoft.com/office/word/2010/wordprocessingCanvas" xmlns:cx="http://schemas.microsoft.com/office/drawing/2014/chartex" xmlns:cx1="http://schemas.microsoft.com/office/drawing/2015/9/8/chartex" xmlns:cx2="http://schemas.microsoft.com/office/drawing/2015/10/21/chartex" xmlns:cx3="http://schemas.microsoft.com/office/drawing/2016/5/9/chartex" xmlns:cx4="http://schemas.microsoft.com/office/drawing/2016/5/10/chartex" xmlns:cx5="http://schemas.microsoft.com/office/drawing/2016/5/11/chartex" xmlns:cx6="http://schemas.microsoft.com/office/drawing/2016/5/12/chartex" xmlns:cx7="http://schemas.microsoft.com/office/drawing/2016/5/13/chartex" xmlns:cx8="http://schemas.microsoft.com/office/drawing/2016/5/14/chartex" xmlns:mc="http://schemas.openxmlformats.org/markup-compatibility/2006" xmlns:aink="http://schemas.microsoft.com/office/drawing/2016/ink" xmlns:am3d="http://schemas.microsoft.com/office/drawing/2017/model3d" xmlns:o="urn:schemas-microsoft-com:office:office" xmlns:r="http://schemas.openxmlformats.org/officeDocument/2006/relationships" xmlns:m="http://schemas.openxmlformats.org/officeDocument/2006/math" xmlns:v="urn:schemas-microsoft-com:vml" xmlns:wp14="http://schemas.microsoft.com/office/word/2010/wordprocessingDrawing" xmlns:wp="http://schemas.openxmlformats.org/drawingml/2006/wordprocessingDrawing" xmlns:w10="urn:schemas-microsoft-com:office:word" xmlns:w="http://schemas.openxmlformats.org/wordprocessingml/2006/main" xmlns:w14="http://schemas.microsoft.com/office/word/2010/wordml" xmlns:w15="http://schemas.microsoft.com/office/word/2012/wordml" xmlns:w16cex="http://schemas.microsoft.com/office/word/2018/wordml/cex" xmlns:w16cid="http://schemas.microsoft.com/office/word/2016/wordml/cid" xmlns:w16="http://schemas.microsoft.com/office/word/2018/wordml" xmlns:w16se="http://schemas.microsoft.com/office/word/2015/wordml/symex" xmlns:wpg="http://schemas.microsoft.com/office/word/2010/wordprocessingGroup" xmlns:wpi="http://schemas.microsoft.com/office/word/2010/wordprocessingInk" xmlns:wne="http://schemas.microsoft.com/office/word/2006/wordml" xmlns:wps="http://schemas.microsoft.com/office/word/2010/wordprocessingShape" mc:Ignorable="w14 w15 w16se w16cid w16 w16cex wp14">
   <w:abstractNum w:abstractNumId="0" w15:restartNumberingAfterBreak="0">
     <w:nsid w:val="1E170A5A"/>
     <w:multiLevelType w:val="hybridMultilevel"/>
@@ -24014,47 +23976,47 @@
       </w:rPr>
     </w:lvl>
   </w:abstractNum>
-  <w:num w:numId="1" w16cid:durableId="307823818">
+  <w:num w:numId="1">
     <w:abstractNumId w:val="2"/>
   </w:num>
-  <w:num w:numId="2" w16cid:durableId="1658925192">
+  <w:num w:numId="2">
     <w:abstractNumId w:val="9"/>
   </w:num>
-  <w:num w:numId="3" w16cid:durableId="1109667749">
+  <w:num w:numId="3">
     <w:abstractNumId w:val="5"/>
   </w:num>
-  <w:num w:numId="4" w16cid:durableId="694768732">
+  <w:num w:numId="4">
     <w:abstractNumId w:val="0"/>
   </w:num>
-  <w:num w:numId="5" w16cid:durableId="1180005010">
+  <w:num w:numId="5">
     <w:abstractNumId w:val="3"/>
   </w:num>
-  <w:num w:numId="6" w16cid:durableId="1101342261">
+  <w:num w:numId="6">
     <w:abstractNumId w:val="7"/>
   </w:num>
-  <w:num w:numId="7" w16cid:durableId="724378860">
+  <w:num w:numId="7">
     <w:abstractNumId w:val="6"/>
   </w:num>
-  <w:num w:numId="8" w16cid:durableId="976685049">
+  <w:num w:numId="8">
     <w:abstractNumId w:val="4"/>
   </w:num>
-  <w:num w:numId="9" w16cid:durableId="763570091">
+  <w:num w:numId="9">
     <w:abstractNumId w:val="8"/>
   </w:num>
-  <w:num w:numId="10" w16cid:durableId="1759055390">
+  <w:num w:numId="10">
     <w:abstractNumId w:val="10"/>
   </w:num>
-  <w:num w:numId="11" w16cid:durableId="424762665">
+  <w:num w:numId="11">
     <w:abstractNumId w:val="11"/>
   </w:num>
-  <w:num w:numId="12" w16cid:durableId="2057388791">
+  <w:num w:numId="12">
     <w:abstractNumId w:val="1"/>
   </w:num>
 </w:numbering>
 </file>
 
 <file path=word/styles.xml><?xml version="1.0" encoding="utf-8"?>
-<w:styles xmlns:mc="http://schemas.openxmlformats.org/markup-compatibility/2006" xmlns:r="http://schemas.openxmlformats.org/officeDocument/2006/relationships" xmlns:w="http://schemas.openxmlformats.org/wordprocessingml/2006/main" xmlns:w14="http://schemas.microsoft.com/office/word/2010/wordml" xmlns:w15="http://schemas.microsoft.com/office/word/2012/wordml" xmlns:w16cex="http://schemas.microsoft.com/office/word/2018/wordml/cex" xmlns:w16cid="http://schemas.microsoft.com/office/word/2016/wordml/cid" xmlns:w16="http://schemas.microsoft.com/office/word/2018/wordml" xmlns:w16sdtdh="http://schemas.microsoft.com/office/word/2020/wordml/sdtdatahash" xmlns:w16se="http://schemas.microsoft.com/office/word/2015/wordml/symex" mc:Ignorable="w14 w15 w16se w16cid w16 w16cex w16sdtdh">
+<w:styles xmlns:mc="http://schemas.openxmlformats.org/markup-compatibility/2006" xmlns:r="http://schemas.openxmlformats.org/officeDocument/2006/relationships" xmlns:w="http://schemas.openxmlformats.org/wordprocessingml/2006/main" xmlns:w14="http://schemas.microsoft.com/office/word/2010/wordml" xmlns:w15="http://schemas.microsoft.com/office/word/2012/wordml" xmlns:w16cex="http://schemas.microsoft.com/office/word/2018/wordml/cex" xmlns:w16cid="http://schemas.microsoft.com/office/word/2016/wordml/cid" xmlns:w16="http://schemas.microsoft.com/office/word/2018/wordml" xmlns:w16se="http://schemas.microsoft.com/office/word/2015/wordml/symex" mc:Ignorable="w14 w15 w16se w16cid w16 w16cex">
   <w:docDefaults>
     <w:rPrDefault>
       <w:rPr>

</xml_diff>